<commit_message>
changed the author, added maoling
</commit_message>
<xml_diff>
--- a/Resolution_sensitivity_of_tropical_turbulent_fluxes_and_precipitation_in_NorESM_models.docx
+++ b/Resolution_sensitivity_of_tropical_turbulent_fluxes_and_precipitation_in_NorESM_models.docx
@@ -149,7 +149,6 @@
         </w:rPr>
         <w:t xml:space="preserve">Pablo, </w:t>
       </w:r>
-      <w:proofErr w:type="spellStart"/>
       <w:r>
         <w:rPr>
           <w:rFonts w:ascii="Times New Roman" w:hAnsi="Times New Roman" w:cs="Times New Roman"/>
@@ -157,8 +156,9 @@
           <w:szCs w:val="36"/>
           <w:lang w:val="nb-NO"/>
         </w:rPr>
-        <w:t>S</w:t>
-      </w:r>
+        <w:t xml:space="preserve">Ingo, </w:t>
+      </w:r>
+      <w:proofErr w:type="spellStart"/>
       <w:r>
         <w:rPr>
           <w:rFonts w:ascii="Times New Roman" w:hAnsi="Times New Roman" w:cs="Times New Roman"/>
@@ -166,7 +166,7 @@
           <w:szCs w:val="36"/>
           <w:lang w:val="nb-NO"/>
         </w:rPr>
-        <w:t>hunya</w:t>
+        <w:t>Feili</w:t>
       </w:r>
       <w:proofErr w:type="spellEnd"/>
       <w:r>
@@ -176,9 +176,8 @@
           <w:szCs w:val="36"/>
           <w:lang w:val="nb-NO"/>
         </w:rPr>
-        <w:t xml:space="preserve">, </w:t>
-      </w:r>
-      <w:proofErr w:type="spellStart"/>
+        <w:t>,</w:t>
+      </w:r>
       <w:r>
         <w:rPr>
           <w:rFonts w:ascii="Times New Roman" w:hAnsi="Times New Roman" w:cs="Times New Roman"/>
@@ -186,9 +185,9 @@
           <w:szCs w:val="36"/>
           <w:lang w:val="nb-NO"/>
         </w:rPr>
-        <w:t>Feili</w:t>
-      </w:r>
-      <w:proofErr w:type="spellEnd"/>
+        <w:t xml:space="preserve"> </w:t>
+      </w:r>
+      <w:proofErr w:type="spellStart"/>
       <w:r>
         <w:rPr>
           <w:rFonts w:ascii="Times New Roman" w:hAnsi="Times New Roman" w:cs="Times New Roman"/>
@@ -196,8 +195,9 @@
           <w:szCs w:val="36"/>
           <w:lang w:val="nb-NO"/>
         </w:rPr>
-        <w:t>,</w:t>
-      </w:r>
+        <w:t>Shunya</w:t>
+      </w:r>
+      <w:proofErr w:type="spellEnd"/>
       <w:r>
         <w:rPr>
           <w:rFonts w:ascii="Times New Roman" w:hAnsi="Times New Roman" w:cs="Times New Roman"/>
@@ -205,16 +205,7 @@
           <w:szCs w:val="36"/>
           <w:lang w:val="nb-NO"/>
         </w:rPr>
-        <w:t xml:space="preserve"> Ingo</w:t>
-      </w:r>
-      <w:r>
-        <w:rPr>
-          <w:rFonts w:ascii="Times New Roman" w:hAnsi="Times New Roman" w:cs="Times New Roman"/>
-          <w:sz w:val="36"/>
-          <w:szCs w:val="36"/>
-          <w:lang w:val="nb-NO"/>
-        </w:rPr>
-        <w:t xml:space="preserve"> </w:t>
+        <w:t>, Maolin</w:t>
       </w:r>
     </w:p>
     <w:p>
@@ -4750,14 +4741,7 @@
                       <w:rFonts w:ascii="Cambria Math" w:hAnsi="Cambria Math" w:cs="Times New Roman"/>
                       <w:vertAlign w:val="subscript"/>
                     </w:rPr>
-                    <m:t>lat,</m:t>
-                  </m:r>
-                  <m:r>
-                    <w:rPr>
-                      <w:rFonts w:ascii="Cambria Math" w:hAnsi="Cambria Math" w:cs="Times New Roman"/>
-                      <w:vertAlign w:val="subscript"/>
-                    </w:rPr>
-                    <m:t>m</m:t>
+                    <m:t>lat,m</m:t>
                   </m:r>
                 </m:e>
               </m:d>
@@ -4806,14 +4790,7 @@
                       <w:rFonts w:ascii="Cambria Math" w:hAnsi="Cambria Math" w:cs="Times New Roman"/>
                       <w:vertAlign w:val="subscript"/>
                     </w:rPr>
-                    <m:t>lat,</m:t>
-                  </m:r>
-                  <m:r>
-                    <w:rPr>
-                      <w:rFonts w:ascii="Cambria Math" w:hAnsi="Cambria Math" w:cs="Times New Roman"/>
-                      <w:vertAlign w:val="subscript"/>
-                    </w:rPr>
-                    <m:t>o</m:t>
+                    <m:t>lat,o</m:t>
                   </m:r>
                 </m:e>
               </m:d>
@@ -4991,14 +4968,7 @@
                   <w:rFonts w:ascii="Cambria Math" w:hAnsi="Cambria Math" w:cs="Times New Roman"/>
                   <w:vertAlign w:val="subscript"/>
                 </w:rPr>
-                <m:t>o</m:t>
-              </m:r>
-              <m:r>
-                <w:rPr>
-                  <w:rFonts w:ascii="Cambria Math" w:hAnsi="Cambria Math" w:cs="Times New Roman"/>
-                  <w:vertAlign w:val="subscript"/>
-                </w:rPr>
-                <m:t xml:space="preserve"> </m:t>
+                <m:t xml:space="preserve">o </m:t>
               </m:r>
             </m:sub>
           </m:sSub>

</xml_diff>

<commit_message>
add uib in modify branch
</commit_message>
<xml_diff>
--- a/Resolution_sensitivity_of_tropical_turbulent_fluxes_and_precipitation_in_NorESM_models.docx
+++ b/Resolution_sensitivity_of_tropical_turbulent_fluxes_and_precipitation_in_NorESM_models.docx
@@ -205,7 +205,38 @@
           <w:szCs w:val="36"/>
           <w:lang w:val="nb-NO"/>
         </w:rPr>
-        <w:t>, Maolin</w:t>
+        <w:t xml:space="preserve">, </w:t>
+      </w:r>
+      <w:proofErr w:type="spellStart"/>
+      <w:r>
+        <w:rPr>
+          <w:rFonts w:ascii="Times New Roman" w:hAnsi="Times New Roman" w:cs="Times New Roman"/>
+          <w:sz w:val="36"/>
+          <w:szCs w:val="36"/>
+          <w:lang w:val="nb-NO"/>
+        </w:rPr>
+        <w:t>Maolin</w:t>
+      </w:r>
+      <w:proofErr w:type="spellEnd"/>
+    </w:p>
+    <w:p>
+      <w:pPr>
+        <w:jc w:val="center"/>
+        <w:rPr>
+          <w:rFonts w:ascii="Times New Roman" w:hAnsi="Times New Roman" w:cs="Times New Roman"/>
+          <w:sz w:val="36"/>
+          <w:szCs w:val="36"/>
+          <w:lang w:val="nb-NO"/>
+        </w:rPr>
+      </w:pPr>
+      <w:r>
+        <w:rPr>
+          <w:rFonts w:ascii="Times New Roman" w:hAnsi="Times New Roman" w:cs="Times New Roman"/>
+          <w:sz w:val="36"/>
+          <w:szCs w:val="36"/>
+          <w:lang w:val="nb-NO"/>
+        </w:rPr>
+        <w:t>Uib</w:t>
       </w:r>
     </w:p>
     <w:p>
@@ -1099,6 +1130,7 @@
         <w:rPr>
           <w:rFonts w:ascii="Times New Roman" w:hAnsi="Times New Roman" w:cs="Times New Roman"/>
         </w:rPr>
+        <w:lastRenderedPageBreak/>
         <w:t>T</w:t>
       </w:r>
       <w:r>
@@ -1177,7 +1209,6 @@
         <w:rPr>
           <w:rFonts w:ascii="Times New Roman" w:hAnsi="Times New Roman" w:cs="Times New Roman"/>
         </w:rPr>
-        <w:lastRenderedPageBreak/>
         <w:t>numerical</w:t>
       </w:r>
       <w:r>
@@ -2206,7 +2237,14 @@
         <w:rPr>
           <w:rFonts w:ascii="Times New Roman" w:hAnsi="Times New Roman" w:cs="Times New Roman"/>
         </w:rPr>
-        <w:t xml:space="preserve"> et al., 2013, 2018)</w:t>
+        <w:t xml:space="preserve"> et al., 2013, </w:t>
+      </w:r>
+      <w:r>
+        <w:rPr>
+          <w:rFonts w:ascii="Times New Roman" w:hAnsi="Times New Roman" w:cs="Times New Roman"/>
+        </w:rPr>
+        <w:lastRenderedPageBreak/>
+        <w:t>2018)</w:t>
       </w:r>
       <w:r>
         <w:rPr>
@@ -2278,14 +2316,7 @@
         <w:rPr>
           <w:rFonts w:ascii="Times New Roman" w:hAnsi="Times New Roman" w:cs="Times New Roman"/>
         </w:rPr>
-        <w:t xml:space="preserve">) </w:t>
-      </w:r>
-      <w:r>
-        <w:rPr>
-          <w:rFonts w:ascii="Times New Roman" w:hAnsi="Times New Roman" w:cs="Times New Roman"/>
-        </w:rPr>
-        <w:lastRenderedPageBreak/>
-        <w:t>model for ocean biogeochemistry (</w:t>
+        <w:t>) model for ocean biogeochemistry (</w:t>
       </w:r>
       <w:proofErr w:type="spellStart"/>
       <w:r>
@@ -5913,7 +5944,11 @@
         <w:t xml:space="preserve"> is colder than ERA5 in most tropical Pacific, especially in the </w:t>
       </w:r>
       <w:r>
-        <w:t xml:space="preserve">southeaster tropical Pacific. This may reduce precipitation in southern branch of TICZ and is related to the modified double ITCZ problem. In the northern Pacific, however, there is not clear warm SST bias to explain the over evaluated precipitation in region between 5°N-10°N. This means the excessive precipitation in </w:t>
+        <w:t xml:space="preserve">southeaster tropical Pacific. This may reduce precipitation in southern branch of TICZ and is related to the modified double ITCZ problem. In the northern Pacific, however, there is not clear warm </w:t>
+      </w:r>
+      <w:r>
+        <w:lastRenderedPageBreak/>
+        <w:t xml:space="preserve">SST bias to explain the over evaluated precipitation in region between 5°N-10°N. This means the excessive precipitation in </w:t>
       </w:r>
       <w:proofErr w:type="spellStart"/>
       <w:r>
@@ -5935,7 +5970,6 @@
         <w:rPr>
           <w:rFonts w:hint="eastAsia"/>
         </w:rPr>
-        <w:lastRenderedPageBreak/>
         <w:t>Sinc</w:t>
       </w:r>
       <w:r>
@@ -6254,6 +6288,7 @@
         <w:pStyle w:val="NormalWeb"/>
       </w:pPr>
       <w:r>
+        <w:lastRenderedPageBreak/>
         <w:t>Since the overestimated rising air and the wider distributed subsiden</w:t>
       </w:r>
       <w:r>
@@ -6342,11 +6377,7 @@
         <w:t xml:space="preserve">the </w:t>
       </w:r>
       <w:r>
-        <w:t xml:space="preserve">excessive </w:t>
-      </w:r>
-      <w:r>
-        <w:lastRenderedPageBreak/>
-        <w:t xml:space="preserve">convection in </w:t>
+        <w:t xml:space="preserve">excessive convection in </w:t>
       </w:r>
       <w:proofErr w:type="spellStart"/>
       <w:r>
@@ -7475,7 +7506,11 @@
         <w:t xml:space="preserve"> </w:t>
       </w:r>
       <w:r>
-        <w:t>The distribution of the bias in D</w:t>
+        <w:t xml:space="preserve">The distribution of </w:t>
+      </w:r>
+      <w:r>
+        <w:lastRenderedPageBreak/>
+        <w:t>the bias in D</w:t>
       </w:r>
       <w:r>
         <w:t>Q is slightly patchy, but generally it</w:t>
@@ -7565,7 +7600,6 @@
         <w:pStyle w:val="NormalWeb"/>
       </w:pPr>
       <w:r>
-        <w:lastRenderedPageBreak/>
         <w:t>Unlike</w:t>
       </w:r>
       <w:r>
@@ -8102,7 +8136,11 @@
       </w:r>
       <w:proofErr w:type="spellEnd"/>
       <w:r>
-        <w:t xml:space="preserve">, the sensitivity of sensible heat flux is slightly stronger, especially along 5°N in the eastern Pacific. Consider the weaker air-sea temperature difference, the </w:t>
+        <w:t xml:space="preserve">, the </w:t>
+      </w:r>
+      <w:r>
+        <w:lastRenderedPageBreak/>
+        <w:t xml:space="preserve">sensitivity of sensible heat flux is slightly stronger, especially along 5°N in the eastern Pacific. Consider the weaker air-sea temperature difference, the </w:t>
       </w:r>
       <w:r>
         <w:t xml:space="preserve">sensible heat flux in </w:t>
@@ -8121,7 +8159,6 @@
         <w:pStyle w:val="NormalWeb"/>
       </w:pPr>
       <w:r>
-        <w:lastRenderedPageBreak/>
         <w:t>The sensitivity of latent heat flux</w:t>
       </w:r>
       <w:r>
@@ -8641,6 +8678,7 @@
           <w:szCs w:val="20"/>
           <w:shd w:val="clear" w:color="auto" w:fill="FFFFFF"/>
         </w:rPr>
+        <w:lastRenderedPageBreak/>
         <w:t xml:space="preserve">Ding, T., Zhou, T., Chen, X., Zou, L., Li, P., Roberts, M. J., &amp; Wu, P. (2021). Enhanced Turbulent Heat Fluxes Improve </w:t>
       </w:r>
       <w:proofErr w:type="spellStart"/>

</xml_diff>